<commit_message>
Doplněny sady testovacích případů ke všem funcím.
</commit_message>
<xml_diff>
--- a/seznam testovacích případů.docx
+++ b/seznam testovacích případů.docx
@@ -2,47 +2,2125 @@
 <file path=word/document.xml><?xml version="1.0" encoding="utf-8"?>
 <w:document xmlns:wpc="http://schemas.microsoft.com/office/word/2010/wordprocessingCanvas" xmlns:cx="http://schemas.microsoft.com/office/drawing/2014/chartex" xmlns:cx1="http://schemas.microsoft.com/office/drawing/2015/9/8/chartex" xmlns:cx2="http://schemas.microsoft.com/office/drawing/2015/10/21/chartex" xmlns:cx3="http://schemas.microsoft.com/office/drawing/2016/5/9/chartex" xmlns:cx4="http://schemas.microsoft.com/office/drawing/2016/5/10/chartex" xmlns:cx5="http://schemas.microsoft.com/office/drawing/2016/5/11/chartex" xmlns:cx6="http://schemas.microsoft.com/office/drawing/2016/5/12/chartex" xmlns:cx7="http://schemas.microsoft.com/office/drawing/2016/5/13/chartex" xmlns:cx8="http://schemas.microsoft.com/office/drawing/2016/5/14/chartex" xmlns:mc="http://schemas.openxmlformats.org/markup-compatibility/2006" xmlns:aink="http://schemas.microsoft.com/office/drawing/2016/ink" xmlns:am3d="http://schemas.microsoft.com/office/drawing/2017/model3d" xmlns:o="urn:schemas-microsoft-com:office:office" xmlns:oel="http://schemas.microsoft.com/office/2019/extlst" xmlns:r="http://schemas.openxmlformats.org/officeDocument/2006/relationships" xmlns:m="http://schemas.openxmlformats.org/officeDocument/2006/math" xmlns:v="urn:schemas-microsoft-com:vml" xmlns:wp14="http://schemas.microsoft.com/office/word/2010/wordprocessingDrawing" xmlns:wp="http://schemas.openxmlformats.org/drawingml/2006/wordprocessingDrawing" xmlns:w10="urn:schemas-microsoft-com:office:word" xmlns:w="http://schemas.openxmlformats.org/wordprocessingml/2006/main" xmlns:w14="http://schemas.microsoft.com/office/word/2010/wordml" xmlns:w15="http://schemas.microsoft.com/office/word/2012/wordml" xmlns:w16cex="http://schemas.microsoft.com/office/word/2018/wordml/cex" xmlns:w16cid="http://schemas.microsoft.com/office/word/2016/wordml/cid" xmlns:w16="http://schemas.microsoft.com/office/word/2018/wordml" xmlns:w16du="http://schemas.microsoft.com/office/word/2023/wordml/word16du" xmlns:w16sdtdh="http://schemas.microsoft.com/office/word/2020/wordml/sdtdatahash" xmlns:w16sdtfl="http://schemas.microsoft.com/office/word/2024/wordml/sdtformatlock" xmlns:w16se="http://schemas.microsoft.com/office/word/2015/wordml/symex" xmlns:wpg="http://schemas.microsoft.com/office/word/2010/wordprocessingGroup" xmlns:wpi="http://schemas.microsoft.com/office/word/2010/wordprocessingInk" xmlns:wne="http://schemas.microsoft.com/office/word/2006/wordml" xmlns:wps="http://schemas.microsoft.com/office/word/2010/wordprocessingShape" mc:Ignorable="w14 w15 w16se w16cid w16 w16cex w16sdtdh w16sdtfl w16du wp14">
   <w:body>
-    <w:p>
-      <w:pPr>
-        <w:ind w:left="360"/>
-      </w:pPr>
-      <w:r>
-        <w:t>Popis testovacích případů:</w:t>
-      </w:r>
-    </w:p>
-    <w:p>
-      <w:pPr>
-        <w:ind w:left="360"/>
-      </w:pPr>
-      <w:r>
-        <w:t>Každý případ by měl obsahovat:</w:t>
-      </w:r>
-    </w:p>
-    <w:p>
-      <w:pPr>
-        <w:numPr>
-          <w:ilvl w:val="0"/>
-          <w:numId w:val="2"/>
-        </w:numPr>
-      </w:pPr>
-      <w:r>
-        <w:rPr>
-          <w:b/>
-          <w:bCs/>
-        </w:rPr>
-        <w:t>Název testovacího případu</w:t>
+    <w:p/>
+    <w:p>
+      <w:pPr>
+        <w:rPr>
+          <w:b/>
+          <w:bCs/>
+          <w:sz w:val="28"/>
+          <w:szCs w:val="28"/>
+        </w:rPr>
+      </w:pPr>
+      <w:r>
+        <w:rPr>
+          <w:b/>
+          <w:bCs/>
+          <w:sz w:val="28"/>
+          <w:szCs w:val="28"/>
+        </w:rPr>
+        <w:t>Sada testovacích případů pro</w:t>
+      </w:r>
+      <w:r>
+        <w:rPr>
+          <w:b/>
+          <w:bCs/>
+          <w:sz w:val="28"/>
+          <w:szCs w:val="28"/>
+        </w:rPr>
+        <w:t xml:space="preserve"> funkci hlavni_menu</w:t>
+      </w:r>
+    </w:p>
+    <w:p>
+      <w:r>
+        <w:rPr>
+          <w:b/>
+          <w:bCs/>
+        </w:rPr>
+        <w:t>TC01</w:t>
+      </w:r>
+      <w:r>
+        <w:t xml:space="preserve">: </w:t>
+      </w:r>
+      <w:r>
+        <w:t>Výběr platné možnost</w:t>
+      </w:r>
+      <w:r>
+        <w:t>i</w:t>
+      </w:r>
+      <w:r>
+        <w:t xml:space="preserve"> z menu</w:t>
+      </w:r>
+    </w:p>
+    <w:p>
+      <w:r>
+        <w:rPr>
+          <w:b/>
+          <w:bCs/>
+        </w:rPr>
+        <w:t>Popis</w:t>
+      </w:r>
+      <w:r>
+        <w:t>: Ověření, že volba čísla 1 v hlavním menu správně spustí funkci pridat_ukol</w:t>
+      </w:r>
+    </w:p>
+    <w:p>
+      <w:r>
+        <w:rPr>
+          <w:b/>
+          <w:bCs/>
+        </w:rPr>
+        <w:t>Vstupní podmínky</w:t>
+      </w:r>
+      <w:r>
+        <w:t>: Program zobrazuje hlavní menu</w:t>
+      </w:r>
+      <w:r>
+        <w:t xml:space="preserve"> a </w:t>
+      </w:r>
+      <w:r>
+        <w:t>vyzývá k zadání čísla 1-4</w:t>
+      </w:r>
+    </w:p>
+    <w:p>
+      <w:r>
+        <w:rPr>
+          <w:b/>
+          <w:bCs/>
+        </w:rPr>
+        <w:t>Kroky testu</w:t>
+      </w:r>
+      <w:r>
+        <w:t>: 1. Spusťte program. 2. Ověřte, že se zobrazuje hlavní menu s nabídkou voleb (např. "1 - Přidat úkol", "2 - Zobrazit úkoly" atd.). 3. Zadejte číslo 1 a potvrďte stisknutím klávesy Enter.</w:t>
+      </w:r>
+    </w:p>
+    <w:p>
+      <w:r>
+        <w:rPr>
+          <w:b/>
+          <w:bCs/>
+        </w:rPr>
+        <w:t>Očekávaný výsledek</w:t>
+      </w:r>
+      <w:r>
+        <w:t>: Program spustí funkci pridat_ukol().</w:t>
+      </w:r>
+    </w:p>
+    <w:p>
+      <w:r>
+        <w:rPr>
+          <w:b/>
+          <w:bCs/>
+        </w:rPr>
+        <w:t>Skutečný výsledek</w:t>
+      </w:r>
+      <w:r>
+        <w:t>: Funkce pridat_ukol() byla spuštěna a program zobrazil výzvu k zadání nového úkolu</w:t>
+      </w:r>
+    </w:p>
+    <w:p>
+      <w:r>
+        <w:rPr>
+          <w:b/>
+          <w:bCs/>
+        </w:rPr>
+        <w:t>Stav</w:t>
+      </w:r>
+      <w:r>
+        <w:t xml:space="preserve">: </w:t>
+      </w:r>
+      <w:r>
+        <w:rPr>
+          <w:b/>
+          <w:bCs/>
+          <w:color w:val="70AD47" w:themeColor="accent6"/>
+        </w:rPr>
+        <w:t>Pass</w:t>
+      </w:r>
+    </w:p>
+    <w:p>
+      <w:r>
+        <w:rPr>
+          <w:b/>
+          <w:bCs/>
+        </w:rPr>
+        <w:t>Poznámky:</w:t>
+      </w:r>
+      <w:r>
+        <w:t xml:space="preserve"> Tento případ je důležitý, protože ověřuje základní navigaci z hlavního menu a funkčnost jedné z klíčových funkcí programu.</w:t>
+      </w:r>
+    </w:p>
+    <w:p/>
+    <w:p>
+      <w:r>
+        <w:rPr>
+          <w:b/>
+          <w:bCs/>
+        </w:rPr>
+        <w:t>TC0</w:t>
+      </w:r>
+      <w:r>
+        <w:rPr>
+          <w:b/>
+          <w:bCs/>
+        </w:rPr>
+        <w:t>2</w:t>
+      </w:r>
+      <w:r>
+        <w:t xml:space="preserve">: Výběr </w:t>
+      </w:r>
+      <w:r>
+        <w:t>ne</w:t>
+      </w:r>
+      <w:r>
+        <w:t>platné možnosti z menu</w:t>
+      </w:r>
+    </w:p>
+    <w:p>
+      <w:r>
+        <w:rPr>
+          <w:b/>
+          <w:bCs/>
+        </w:rPr>
+        <w:t>Popis</w:t>
+      </w:r>
+      <w:r>
+        <w:t xml:space="preserve">: Ověření, </w:t>
+      </w:r>
+      <w:r>
+        <w:t>zda</w:t>
+      </w:r>
+      <w:r>
+        <w:t xml:space="preserve"> </w:t>
+      </w:r>
+      <w:r>
+        <w:t>se při zadání čísla mimo rozsah 1-4 zobrazí</w:t>
+      </w:r>
+      <w:r>
+        <w:t xml:space="preserve"> upozornění</w:t>
+      </w:r>
+      <w:r>
+        <w:t xml:space="preserve"> a výzva </w:t>
+      </w:r>
+      <w:r>
+        <w:t xml:space="preserve">pro </w:t>
+      </w:r>
+      <w:r>
+        <w:t>opětovné zadání čísla v tomto rozsahu (1-4)</w:t>
+      </w:r>
+    </w:p>
+    <w:p>
+      <w:r>
+        <w:rPr>
+          <w:b/>
+          <w:bCs/>
+        </w:rPr>
+        <w:t>Vstupní podmínky</w:t>
+      </w:r>
+      <w:r>
+        <w:t>: Program zobrazuje hlavní menu</w:t>
+      </w:r>
+      <w:r>
+        <w:t xml:space="preserve"> a vyzývá k zadání čísla 1-4</w:t>
+      </w:r>
+    </w:p>
+    <w:p>
+      <w:r>
+        <w:rPr>
+          <w:b/>
+          <w:bCs/>
+        </w:rPr>
+        <w:t>Kroky testu</w:t>
+      </w:r>
+      <w:r>
+        <w:t xml:space="preserve">: 1. Spusťte program. 2. </w:t>
+      </w:r>
+      <w:r>
+        <w:t>Zadejte číslo mimo rozsah 1-4, např. 8 a stiskněte klávesu Enter</w:t>
+      </w:r>
+    </w:p>
+    <w:p>
+      <w:r>
+        <w:rPr>
+          <w:b/>
+          <w:bCs/>
+        </w:rPr>
+        <w:t>Očekávaný výsledek</w:t>
+      </w:r>
+      <w:r>
+        <w:t xml:space="preserve">: Program </w:t>
+      </w:r>
+      <w:r>
+        <w:t>vypíše hlášku „Zadané číslo musí být v rozsahu 1-4“</w:t>
+      </w:r>
+    </w:p>
+    <w:p>
+      <w:r>
+        <w:rPr>
+          <w:b/>
+          <w:bCs/>
+        </w:rPr>
+        <w:t>Skutečný výsledek</w:t>
+      </w:r>
+      <w:r>
+        <w:t xml:space="preserve">: </w:t>
+      </w:r>
+      <w:r>
+        <w:t xml:space="preserve">Program </w:t>
+      </w:r>
+      <w:r>
+        <w:t>vypsal hlášku „Zadané číslo musí být v rozsahu 1-4“</w:t>
+      </w:r>
+      <w:r>
+        <w:t xml:space="preserve"> a znovu vybízí k zadní čísla.</w:t>
+      </w:r>
+    </w:p>
+    <w:p>
+      <w:r>
+        <w:rPr>
+          <w:b/>
+          <w:bCs/>
+        </w:rPr>
+        <w:t>Stav</w:t>
+      </w:r>
+      <w:r>
+        <w:t xml:space="preserve">: </w:t>
+      </w:r>
+      <w:r>
+        <w:rPr>
+          <w:b/>
+          <w:bCs/>
+          <w:color w:val="70AD47" w:themeColor="accent6"/>
+        </w:rPr>
+        <w:t>Pass</w:t>
+      </w:r>
+    </w:p>
+    <w:p>
+      <w:r>
+        <w:rPr>
+          <w:b/>
+          <w:bCs/>
+        </w:rPr>
+        <w:t>Poznámky:</w:t>
+      </w:r>
+      <w:r>
+        <w:t xml:space="preserve"> Tento případ je důležitý, protože </w:t>
+      </w:r>
+      <w:r>
+        <w:t>upozorňuje uživatele na zadaní neplatné hodnoty</w:t>
+      </w:r>
+    </w:p>
+    <w:p>
+      <w:pPr>
+        <w:rPr>
+          <w:b/>
+          <w:bCs/>
+        </w:rPr>
+      </w:pPr>
+    </w:p>
+    <w:p>
+      <w:r>
+        <w:rPr>
+          <w:b/>
+          <w:bCs/>
+        </w:rPr>
+        <w:t>TC0</w:t>
+      </w:r>
+      <w:r>
+        <w:rPr>
+          <w:b/>
+          <w:bCs/>
+        </w:rPr>
+        <w:t>3</w:t>
+      </w:r>
+      <w:r>
+        <w:t xml:space="preserve">: </w:t>
+      </w:r>
+      <w:r>
+        <w:t>Zadání prázdné hodnoty v</w:t>
+      </w:r>
+      <w:r>
+        <w:t xml:space="preserve"> menu</w:t>
+      </w:r>
+    </w:p>
+    <w:p>
+      <w:r>
+        <w:rPr>
+          <w:b/>
+          <w:bCs/>
+        </w:rPr>
+        <w:t>Popis</w:t>
+      </w:r>
+      <w:r>
+        <w:t xml:space="preserve">: Ověření, </w:t>
+      </w:r>
+      <w:r>
+        <w:t>zda</w:t>
+      </w:r>
+      <w:r>
+        <w:t xml:space="preserve"> </w:t>
+      </w:r>
+      <w:r>
+        <w:t xml:space="preserve">se při zadání </w:t>
+      </w:r>
+      <w:r>
+        <w:t>prázdné hodnoty</w:t>
+      </w:r>
+      <w:r>
+        <w:t xml:space="preserve"> zobrazí</w:t>
+      </w:r>
+      <w:r>
+        <w:t xml:space="preserve"> upozornění </w:t>
+      </w:r>
+      <w:r>
+        <w:t xml:space="preserve">a výzva </w:t>
+      </w:r>
+      <w:r>
+        <w:t>pro opětovné zadání čísla v rozsahu (1-4)</w:t>
+      </w:r>
+    </w:p>
+    <w:p>
+      <w:r>
+        <w:rPr>
+          <w:b/>
+          <w:bCs/>
+        </w:rPr>
+        <w:t>Vstupní podmínky</w:t>
+      </w:r>
+      <w:r>
+        <w:t>: Program zobrazuje hlavní menu</w:t>
+      </w:r>
+      <w:r>
+        <w:t xml:space="preserve"> a vyzývá k zadání čísla 1-4</w:t>
+      </w:r>
+    </w:p>
+    <w:p>
+      <w:r>
+        <w:rPr>
+          <w:b/>
+          <w:bCs/>
+        </w:rPr>
+        <w:t>Kroky testu</w:t>
+      </w:r>
+      <w:r>
+        <w:t xml:space="preserve">: 1. Spusťte program. 2. </w:t>
+      </w:r>
+      <w:r>
+        <w:t>Nezadávejte žádnou hodnotu</w:t>
+      </w:r>
+      <w:r>
+        <w:t xml:space="preserve"> a stiskněte klávesu Enter</w:t>
+      </w:r>
+    </w:p>
+    <w:p>
+      <w:r>
+        <w:rPr>
+          <w:b/>
+          <w:bCs/>
+        </w:rPr>
+        <w:t>Očekávaný výsledek</w:t>
+      </w:r>
+      <w:r>
+        <w:t xml:space="preserve">: Program </w:t>
+      </w:r>
+      <w:r>
+        <w:t>vypíše hlášku „Zadané číslo musí být v rozsahu 1-4“</w:t>
+      </w:r>
+    </w:p>
+    <w:p>
+      <w:r>
+        <w:rPr>
+          <w:b/>
+          <w:bCs/>
+        </w:rPr>
+        <w:t>Skutečný výsledek</w:t>
+      </w:r>
+      <w:r>
+        <w:t xml:space="preserve">: Program </w:t>
+      </w:r>
+      <w:r>
+        <w:t>vypsal hlášku „Zadané číslo musí být v rozsahu 1-4“ a znovu vybízí k zadní čísla.</w:t>
+      </w:r>
+    </w:p>
+    <w:p>
+      <w:r>
+        <w:rPr>
+          <w:b/>
+          <w:bCs/>
+        </w:rPr>
+        <w:lastRenderedPageBreak/>
+        <w:t>Stav</w:t>
+      </w:r>
+      <w:r>
+        <w:t xml:space="preserve">: </w:t>
+      </w:r>
+      <w:r>
+        <w:rPr>
+          <w:b/>
+          <w:bCs/>
+          <w:color w:val="70AD47" w:themeColor="accent6"/>
+        </w:rPr>
+        <w:t>Pass</w:t>
+      </w:r>
+    </w:p>
+    <w:p>
+      <w:r>
+        <w:rPr>
+          <w:b/>
+          <w:bCs/>
+        </w:rPr>
+        <w:t>Poznámky:</w:t>
+      </w:r>
+      <w:r>
+        <w:t xml:space="preserve"> Tento případ je důležitý, protože </w:t>
+      </w:r>
+      <w:r>
+        <w:t>upozorňuje uživatele na zadaní neplatné hodnoty</w:t>
+      </w:r>
+    </w:p>
+    <w:p/>
+    <w:p>
+      <w:r>
+        <w:rPr>
+          <w:b/>
+          <w:bCs/>
+        </w:rPr>
+        <w:t>TC0</w:t>
+      </w:r>
+      <w:r>
+        <w:rPr>
+          <w:b/>
+          <w:bCs/>
+        </w:rPr>
+        <w:t>4</w:t>
+      </w:r>
+      <w:r>
+        <w:t xml:space="preserve">: Zadání </w:t>
+      </w:r>
+      <w:r>
+        <w:t>nečíselné</w:t>
+      </w:r>
+      <w:r>
+        <w:t xml:space="preserve"> hodnoty v menu</w:t>
+      </w:r>
+    </w:p>
+    <w:p>
+      <w:r>
+        <w:rPr>
+          <w:b/>
+          <w:bCs/>
+        </w:rPr>
+        <w:t>Popis</w:t>
+      </w:r>
+      <w:r>
+        <w:t xml:space="preserve">: Ověření, </w:t>
+      </w:r>
+      <w:r>
+        <w:t>zda</w:t>
+      </w:r>
+      <w:r>
+        <w:t xml:space="preserve"> </w:t>
+      </w:r>
+      <w:r>
+        <w:t xml:space="preserve">se při zadání </w:t>
+      </w:r>
+      <w:r>
+        <w:t xml:space="preserve">textu nebo speciálního znaku místo čísla z rozsahu 1-4 </w:t>
+      </w:r>
+      <w:r>
+        <w:t xml:space="preserve">zobrazí upozornění </w:t>
+      </w:r>
+      <w:r>
+        <w:t>a výzva pro</w:t>
+      </w:r>
+      <w:r>
+        <w:t xml:space="preserve"> opětovné zadání čísla v rozsahu (1-4)</w:t>
+      </w:r>
+    </w:p>
+    <w:p>
+      <w:r>
+        <w:rPr>
+          <w:b/>
+          <w:bCs/>
+        </w:rPr>
+        <w:t>Vstupní podmínky</w:t>
+      </w:r>
+      <w:r>
+        <w:t>: Program zobrazuje hlavní menu</w:t>
+      </w:r>
+      <w:r>
+        <w:t xml:space="preserve"> a vyzývá k zadání čísla 1-4</w:t>
+      </w:r>
+    </w:p>
+    <w:p>
+      <w:r>
+        <w:rPr>
+          <w:b/>
+          <w:bCs/>
+        </w:rPr>
+        <w:t>Kroky testu</w:t>
+      </w:r>
+      <w:r>
+        <w:t xml:space="preserve">: 1. Spusťte program. 2. </w:t>
+      </w:r>
+      <w:r>
+        <w:t xml:space="preserve">Zadejte nečíselnou hodnotu, např. </w:t>
+      </w:r>
+      <w:r>
+        <w:t>„abc#!“</w:t>
+      </w:r>
+      <w:r>
+        <w:t xml:space="preserve"> a stiskněte klávesu Enter</w:t>
+      </w:r>
+    </w:p>
+    <w:p>
+      <w:r>
+        <w:rPr>
+          <w:b/>
+          <w:bCs/>
+        </w:rPr>
+        <w:t>Očekávaný výsledek</w:t>
+      </w:r>
+      <w:r>
+        <w:t xml:space="preserve">: Program </w:t>
+      </w:r>
+      <w:r>
+        <w:t>vypíše hlášku „Zadané číslo musí být v rozsahu 1-4“</w:t>
+      </w:r>
+    </w:p>
+    <w:p>
+      <w:r>
+        <w:rPr>
+          <w:b/>
+          <w:bCs/>
+        </w:rPr>
+        <w:t>Skutečný výsledek</w:t>
+      </w:r>
+      <w:r>
+        <w:t xml:space="preserve">: Program </w:t>
+      </w:r>
+      <w:r>
+        <w:t>vypsal hlášku „Zadané číslo musí být v rozsahu 1-4“ a znovu vybízí k zadní čísla.</w:t>
+      </w:r>
+    </w:p>
+    <w:p>
+      <w:r>
+        <w:rPr>
+          <w:b/>
+          <w:bCs/>
+        </w:rPr>
+        <w:t>Stav</w:t>
+      </w:r>
+      <w:r>
+        <w:t xml:space="preserve">: </w:t>
+      </w:r>
+      <w:r>
+        <w:rPr>
+          <w:b/>
+          <w:bCs/>
+          <w:color w:val="70AD47" w:themeColor="accent6"/>
+        </w:rPr>
+        <w:t>Pass</w:t>
+      </w:r>
+    </w:p>
+    <w:p>
+      <w:r>
+        <w:rPr>
+          <w:b/>
+          <w:bCs/>
+        </w:rPr>
+        <w:t>Poznámky:</w:t>
+      </w:r>
+      <w:r>
+        <w:t xml:space="preserve"> Tento případ je důležitý, protože </w:t>
+      </w:r>
+      <w:r>
+        <w:t xml:space="preserve">prověřuje zda program </w:t>
+      </w:r>
+      <w:r>
+        <w:t>upozorňuje uživatele na zadaní neplatné hodnoty</w:t>
+      </w:r>
+    </w:p>
+    <w:p/>
+    <w:p>
+      <w:r>
+        <w:rPr>
+          <w:b/>
+          <w:bCs/>
+        </w:rPr>
+        <w:t>TC0</w:t>
+      </w:r>
+      <w:r>
+        <w:rPr>
+          <w:b/>
+          <w:bCs/>
+        </w:rPr>
+        <w:t>5</w:t>
+      </w:r>
+      <w:r>
+        <w:t xml:space="preserve">: </w:t>
+      </w:r>
+      <w:r>
+        <w:t>Ukončení programu</w:t>
+      </w:r>
+    </w:p>
+    <w:p>
+      <w:r>
+        <w:rPr>
+          <w:b/>
+          <w:bCs/>
+        </w:rPr>
+        <w:t>Popis</w:t>
+      </w:r>
+      <w:r>
+        <w:t xml:space="preserve">: Ověření, </w:t>
+      </w:r>
+      <w:r>
+        <w:t>zda</w:t>
+      </w:r>
+      <w:r>
+        <w:t xml:space="preserve"> </w:t>
+      </w:r>
+      <w:r>
+        <w:t xml:space="preserve">se při zadání </w:t>
+      </w:r>
+      <w:r>
+        <w:t>čísla 4 program ukončí</w:t>
+      </w:r>
+    </w:p>
+    <w:p>
+      <w:r>
+        <w:rPr>
+          <w:b/>
+          <w:bCs/>
+        </w:rPr>
+        <w:t>Vstupní podmínky</w:t>
+      </w:r>
+      <w:r>
+        <w:t>: Program zobrazuje hlavní menu</w:t>
+      </w:r>
+      <w:r>
+        <w:t xml:space="preserve"> a vyzývá k zadání čísla 1-4</w:t>
+      </w:r>
+    </w:p>
+    <w:p>
+      <w:r>
+        <w:rPr>
+          <w:b/>
+          <w:bCs/>
+        </w:rPr>
+        <w:t>Kroky testu</w:t>
+      </w:r>
+      <w:r>
+        <w:t xml:space="preserve">: 1. Spusťte program. 2. </w:t>
+      </w:r>
+      <w:r>
+        <w:t>Zadejte číslo 4</w:t>
+      </w:r>
+      <w:r>
+        <w:t xml:space="preserve"> a stiskněte klávesu Enter</w:t>
+      </w:r>
+    </w:p>
+    <w:p>
+      <w:r>
+        <w:rPr>
+          <w:b/>
+          <w:bCs/>
+        </w:rPr>
+        <w:t>Očekávaný výsledek</w:t>
+      </w:r>
+      <w:r>
+        <w:t xml:space="preserve">: Program </w:t>
+      </w:r>
+      <w:r>
+        <w:t>vypíše hlášku „</w:t>
+      </w:r>
+      <w:r>
+        <w:t>Program je ukončen.</w:t>
+      </w:r>
+      <w:r>
+        <w:t>“</w:t>
+      </w:r>
+      <w:r>
+        <w:t>,</w:t>
+      </w:r>
+      <w:r>
+        <w:t xml:space="preserve"> </w:t>
+      </w:r>
+      <w:r>
+        <w:t>a</w:t>
+      </w:r>
+      <w:r>
+        <w:t xml:space="preserve"> </w:t>
+      </w:r>
+      <w:r>
+        <w:t>ukončí se.</w:t>
+      </w:r>
+    </w:p>
+    <w:p>
+      <w:r>
+        <w:rPr>
+          <w:b/>
+          <w:bCs/>
+        </w:rPr>
+        <w:t>Skutečný výsledek</w:t>
+      </w:r>
+      <w:r>
+        <w:t xml:space="preserve">: </w:t>
+      </w:r>
+      <w:r>
+        <w:t xml:space="preserve">Program </w:t>
+      </w:r>
+      <w:r>
+        <w:t>vyp</w:t>
+      </w:r>
+      <w:r>
+        <w:t>sal</w:t>
+      </w:r>
+      <w:r>
+        <w:t xml:space="preserve"> hlášku „Program je ukončen.“, a ukonč</w:t>
+      </w:r>
+      <w:r>
+        <w:t>il</w:t>
+      </w:r>
+      <w:r>
+        <w:t xml:space="preserve"> se.</w:t>
+      </w:r>
+    </w:p>
+    <w:p>
+      <w:r>
+        <w:rPr>
+          <w:b/>
+          <w:bCs/>
+        </w:rPr>
+        <w:t>Stav</w:t>
+      </w:r>
+      <w:r>
+        <w:t xml:space="preserve">: </w:t>
+      </w:r>
+      <w:r>
+        <w:rPr>
+          <w:b/>
+          <w:bCs/>
+          <w:color w:val="70AD47" w:themeColor="accent6"/>
+        </w:rPr>
+        <w:t>Pass</w:t>
+      </w:r>
+    </w:p>
+    <w:p>
+      <w:r>
+        <w:rPr>
+          <w:b/>
+          <w:bCs/>
+        </w:rPr>
+        <w:t>Poznámky:</w:t>
+      </w:r>
+      <w:r>
+        <w:t xml:space="preserve"> Tento případ je důležitý, protože </w:t>
+      </w:r>
+      <w:r>
+        <w:t xml:space="preserve">ověřuje </w:t>
+      </w:r>
+      <w:r>
+        <w:t>zda lze program správně ukončit.</w:t>
+      </w:r>
+      <w:r>
+        <w:t xml:space="preserve"> </w:t>
+      </w:r>
+    </w:p>
+    <w:p/>
+    <w:p>
+      <w:pPr>
+        <w:rPr>
+          <w:b/>
+          <w:bCs/>
+          <w:sz w:val="28"/>
+          <w:szCs w:val="28"/>
+        </w:rPr>
+      </w:pPr>
+      <w:r>
+        <w:rPr>
+          <w:b/>
+          <w:bCs/>
+          <w:sz w:val="28"/>
+          <w:szCs w:val="28"/>
+        </w:rPr>
+        <w:t xml:space="preserve">Sada testovacích případů pro funkci </w:t>
+      </w:r>
+      <w:r>
+        <w:rPr>
+          <w:b/>
+          <w:bCs/>
+          <w:sz w:val="28"/>
+          <w:szCs w:val="28"/>
+        </w:rPr>
+        <w:t>pridat_ukol</w:t>
+      </w:r>
+    </w:p>
+    <w:p>
+      <w:r>
+        <w:rPr>
+          <w:b/>
+          <w:bCs/>
+        </w:rPr>
+        <w:t>TC0</w:t>
+      </w:r>
+      <w:r>
+        <w:rPr>
+          <w:b/>
+          <w:bCs/>
+        </w:rPr>
+        <w:t>6</w:t>
+      </w:r>
+      <w:r>
+        <w:t xml:space="preserve">: </w:t>
+      </w:r>
+      <w:r>
+        <w:t>Platné zadání úkolu</w:t>
+      </w:r>
+    </w:p>
+    <w:p>
+      <w:r>
+        <w:rPr>
+          <w:b/>
+          <w:bCs/>
+        </w:rPr>
+        <w:t>Popis</w:t>
+      </w:r>
+      <w:r>
+        <w:t xml:space="preserve">: Ověření, </w:t>
+      </w:r>
+      <w:r>
+        <w:t xml:space="preserve">zda </w:t>
+      </w:r>
+      <w:r>
+        <w:t xml:space="preserve">lze po </w:t>
+      </w:r>
+      <w:r>
+        <w:t>s</w:t>
+      </w:r>
+      <w:r>
+        <w:t>puštění</w:t>
+      </w:r>
+      <w:r>
+        <w:t xml:space="preserve"> fukce</w:t>
+      </w:r>
+      <w:r>
+        <w:t xml:space="preserve"> pridat_ukol</w:t>
+      </w:r>
+      <w:r>
+        <w:t xml:space="preserve"> </w:t>
+      </w:r>
+      <w:r>
+        <w:t>zadat jeho název a obsah</w:t>
+      </w:r>
+    </w:p>
+    <w:p>
+      <w:r>
+        <w:rPr>
+          <w:b/>
+          <w:bCs/>
+        </w:rPr>
+        <w:t>Vstupní podmínky</w:t>
+      </w:r>
+      <w:r>
+        <w:t>: Program zobrazuje hlavní menu</w:t>
+      </w:r>
+      <w:r>
+        <w:t xml:space="preserve"> a vyzývá k zadání čísla 1-4</w:t>
+      </w:r>
+    </w:p>
+    <w:p>
+      <w:r>
+        <w:rPr>
+          <w:b/>
+          <w:bCs/>
+        </w:rPr>
+        <w:t>Kroky testu</w:t>
+      </w:r>
+      <w:r>
+        <w:t xml:space="preserve">: 1. Spusťte program. 2. Zadejte číslo </w:t>
+      </w:r>
+      <w:r>
+        <w:t xml:space="preserve">1 </w:t>
+      </w:r>
+      <w:r>
+        <w:t>a potvrďte stisknutím klávesy Enter.</w:t>
+      </w:r>
+      <w:r>
+        <w:t xml:space="preserve"> 3. Zadejte název úkolu „</w:t>
+      </w:r>
+      <w:r>
+        <w:t>První úkol“ a stiskněte klávesu Enter</w:t>
+      </w:r>
+      <w:r>
+        <w:t>. 4. Zadejte</w:t>
+      </w:r>
+      <w:r>
+        <w:t xml:space="preserve"> popis úkolu „Nakreslit kruh“ a potvrďte klávesou Enter</w:t>
+      </w:r>
+    </w:p>
+    <w:p>
+      <w:r>
+        <w:rPr>
+          <w:b/>
+          <w:bCs/>
+        </w:rPr>
+        <w:lastRenderedPageBreak/>
+        <w:t>Očekávaný výsledek</w:t>
+      </w:r>
+      <w:r>
+        <w:t>: Program spustí funkci pridat_ukol()</w:t>
+      </w:r>
+      <w:r>
+        <w:t>, vyzve k zadání úkolu a k zadání popisu úkolu</w:t>
+      </w:r>
+      <w:r>
+        <w:t xml:space="preserve">. Po správném zadání vypíše </w:t>
+      </w:r>
+      <w:r>
+        <w:t>„Úkol přidán.“</w:t>
+      </w:r>
+    </w:p>
+    <w:p>
+      <w:r>
+        <w:rPr>
+          <w:b/>
+          <w:bCs/>
+        </w:rPr>
+        <w:t>Skutečný výsledek</w:t>
+      </w:r>
+      <w:r>
+        <w:t>: Funkce pridat_ukol() byla spuštěna</w:t>
+      </w:r>
+      <w:r>
+        <w:t>,</w:t>
+      </w:r>
+      <w:r>
+        <w:t xml:space="preserve"> program zobrazil výzvu k zadání </w:t>
+      </w:r>
+      <w:r>
+        <w:t>názvu</w:t>
+      </w:r>
+      <w:r>
+        <w:t xml:space="preserve"> úkolu</w:t>
+      </w:r>
+      <w:r>
+        <w:t xml:space="preserve"> a po zadání názvu zobrazil výzvu zadání obsahu úkolu. </w:t>
+      </w:r>
+      <w:r>
+        <w:t>Po zadání obsahu zobrazil info „Úkol přidán.“</w:t>
+      </w:r>
+    </w:p>
+    <w:p>
+      <w:r>
+        <w:rPr>
+          <w:b/>
+          <w:bCs/>
+        </w:rPr>
+        <w:t>Stav</w:t>
+      </w:r>
+      <w:r>
+        <w:t xml:space="preserve">: </w:t>
+      </w:r>
+      <w:r>
+        <w:rPr>
+          <w:b/>
+          <w:bCs/>
+          <w:color w:val="70AD47" w:themeColor="accent6"/>
+        </w:rPr>
+        <w:t>Pass</w:t>
+      </w:r>
+    </w:p>
+    <w:p>
+      <w:r>
+        <w:rPr>
+          <w:b/>
+          <w:bCs/>
+        </w:rPr>
+        <w:t>Poznámky:</w:t>
+      </w:r>
+      <w:r>
+        <w:t xml:space="preserve"> Tento případ je důležitý, protože ověřuje </w:t>
+      </w:r>
+      <w:r>
+        <w:t>funkčnost této funkce při zadání regulérních vstupů</w:t>
+      </w:r>
+    </w:p>
+    <w:p/>
+    <w:p>
+      <w:r>
+        <w:rPr>
+          <w:b/>
+          <w:bCs/>
+        </w:rPr>
+        <w:t>TC0</w:t>
+      </w:r>
+      <w:r>
+        <w:rPr>
+          <w:b/>
+          <w:bCs/>
+        </w:rPr>
+        <w:t>7</w:t>
+      </w:r>
+      <w:r>
+        <w:t xml:space="preserve">: </w:t>
+      </w:r>
+      <w:r>
+        <w:t xml:space="preserve">Zadání </w:t>
+      </w:r>
+      <w:r>
+        <w:t>prázdného vstupu</w:t>
+      </w:r>
+    </w:p>
+    <w:p>
+      <w:r>
+        <w:rPr>
+          <w:b/>
+          <w:bCs/>
+        </w:rPr>
+        <w:t>Popis</w:t>
+      </w:r>
+      <w:r>
+        <w:t xml:space="preserve">: Ověření, </w:t>
+      </w:r>
+      <w:r>
+        <w:t xml:space="preserve">zda </w:t>
+      </w:r>
+      <w:r>
+        <w:t>se při zadání prázdného vstupu</w:t>
+      </w:r>
+      <w:r>
+        <w:t xml:space="preserve"> zobrazí upozornění </w:t>
+      </w:r>
+      <w:r>
+        <w:t xml:space="preserve">a opětovná výzva k zadání </w:t>
+      </w:r>
+      <w:r>
+        <w:t>názvu a popisu úkolu</w:t>
+      </w:r>
+    </w:p>
+    <w:p>
+      <w:r>
+        <w:rPr>
+          <w:b/>
+          <w:bCs/>
+        </w:rPr>
+        <w:t>Vstupní podmínky</w:t>
+      </w:r>
+      <w:r>
+        <w:t>: Program zobrazuje hlavní menu</w:t>
+      </w:r>
+      <w:r>
+        <w:t xml:space="preserve"> a vyzývá k zadání čísla 1-4</w:t>
+      </w:r>
+    </w:p>
+    <w:p>
+      <w:r>
+        <w:rPr>
+          <w:b/>
+          <w:bCs/>
+        </w:rPr>
+        <w:t>Kroky testu</w:t>
+      </w:r>
+      <w:r>
+        <w:t xml:space="preserve">: 1. Spusťte program. 2. Zadejte číslo </w:t>
+      </w:r>
+      <w:r>
+        <w:t xml:space="preserve">1 </w:t>
+      </w:r>
+      <w:r>
+        <w:t>a potvrďte stisknutím klávesy Enter.</w:t>
+      </w:r>
+      <w:r>
+        <w:t xml:space="preserve"> 3. </w:t>
+      </w:r>
+      <w:r>
+        <w:t>Nezadávejte žádný název úkolu</w:t>
+      </w:r>
+      <w:r>
+        <w:t xml:space="preserve"> a stiskněte klávesu Enter. 4. Zadejte popis úkolu „Nakreslit kruh“ a potvrďte klávesou Enter</w:t>
+      </w:r>
+    </w:p>
+    <w:p>
+      <w:r>
+        <w:rPr>
+          <w:b/>
+          <w:bCs/>
+        </w:rPr>
+        <w:t>Očekávaný výsledek</w:t>
+      </w:r>
+      <w:r>
+        <w:t>: Program spustí funkci pridat_ukol()</w:t>
+      </w:r>
+      <w:r>
+        <w:t>, vyzve k zadání úkolu a k zadání popisu úkolu. Po</w:t>
+      </w:r>
+      <w:r>
+        <w:t>kud</w:t>
+      </w:r>
+      <w:r>
+        <w:t xml:space="preserve"> nebude zadán název nebo obsah úkolu nebo nebudou zadány obě hodnoty, program </w:t>
+      </w:r>
+      <w:r>
+        <w:t>vypíše „Název úkolu i jeho popis musí být vy</w:t>
+      </w:r>
+      <w:r>
+        <w:t xml:space="preserve">plněny.“ a </w:t>
+      </w:r>
+      <w:r>
+        <w:t>opět vyzve k zadání názvu a obsahu.</w:t>
+      </w:r>
+    </w:p>
+    <w:p>
+      <w:r>
+        <w:rPr>
+          <w:b/>
+          <w:bCs/>
+        </w:rPr>
+        <w:t>Skutečný výsledek</w:t>
+      </w:r>
+      <w:r>
+        <w:t>: Funkce pridat_ukol() byla spuštěna</w:t>
+      </w:r>
+      <w:r>
+        <w:t>,</w:t>
+      </w:r>
+      <w:r>
+        <w:t xml:space="preserve"> program zobrazil výzvu k zadání </w:t>
+      </w:r>
+      <w:r>
+        <w:t>názvu</w:t>
+      </w:r>
+      <w:r>
+        <w:t xml:space="preserve"> úkolu</w:t>
+      </w:r>
+      <w:r>
+        <w:t xml:space="preserve"> a po </w:t>
+      </w:r>
+      <w:r>
+        <w:t>potvrzení</w:t>
+      </w:r>
+      <w:r>
+        <w:t xml:space="preserve"> zobrazil výzvu</w:t>
+      </w:r>
+      <w:r>
+        <w:t xml:space="preserve"> k</w:t>
+      </w:r>
+      <w:r>
+        <w:t xml:space="preserve"> zadání obsahu úkolu. </w:t>
+      </w:r>
+      <w:r>
+        <w:t>Upozornění bylo vypsáno</w:t>
+      </w:r>
+      <w:r>
+        <w:t xml:space="preserve"> výzva k</w:t>
+      </w:r>
+      <w:r>
+        <w:t> novému zadání úkolu také.</w:t>
+      </w:r>
+    </w:p>
+    <w:p>
+      <w:r>
+        <w:rPr>
+          <w:b/>
+          <w:bCs/>
+        </w:rPr>
+        <w:t>Stav</w:t>
+      </w:r>
+      <w:r>
+        <w:t xml:space="preserve">: </w:t>
+      </w:r>
+      <w:r>
+        <w:rPr>
+          <w:b/>
+          <w:bCs/>
+          <w:color w:val="70AD47" w:themeColor="accent6"/>
+        </w:rPr>
+        <w:t>Pass</w:t>
+      </w:r>
+    </w:p>
+    <w:p>
+      <w:r>
+        <w:rPr>
+          <w:b/>
+          <w:bCs/>
+        </w:rPr>
+        <w:t>Poznámky:</w:t>
+      </w:r>
+      <w:r>
+        <w:t xml:space="preserve"> Tento případ je důležitý, protože</w:t>
+      </w:r>
+      <w:r>
+        <w:t xml:space="preserve"> prověřuje, zda program</w:t>
+      </w:r>
+      <w:r>
+        <w:t xml:space="preserve"> </w:t>
+      </w:r>
+      <w:r>
+        <w:t>upozorňuje uživatele</w:t>
+      </w:r>
+      <w:r>
+        <w:t xml:space="preserve"> na chybějící zadání názvu nebo obsahu úkolu.</w:t>
+      </w:r>
+    </w:p>
+    <w:p/>
+    <w:p>
+      <w:pPr>
+        <w:rPr>
+          <w:b/>
+          <w:bCs/>
+          <w:sz w:val="28"/>
+          <w:szCs w:val="28"/>
+        </w:rPr>
+      </w:pPr>
+      <w:r>
+        <w:rPr>
+          <w:b/>
+          <w:bCs/>
+          <w:sz w:val="28"/>
+          <w:szCs w:val="28"/>
+        </w:rPr>
+        <w:t xml:space="preserve">Sada testovacích případů pro funkci </w:t>
+      </w:r>
+      <w:r>
+        <w:rPr>
+          <w:b/>
+          <w:bCs/>
+          <w:sz w:val="28"/>
+          <w:szCs w:val="28"/>
+        </w:rPr>
+        <w:t>zobrazit_ukoly</w:t>
+      </w:r>
+    </w:p>
+    <w:p>
+      <w:r>
+        <w:rPr>
+          <w:b/>
+          <w:bCs/>
+        </w:rPr>
+        <w:t>TC0</w:t>
+      </w:r>
+      <w:r>
+        <w:rPr>
+          <w:b/>
+          <w:bCs/>
+        </w:rPr>
+        <w:t>8</w:t>
+      </w:r>
+      <w:r>
+        <w:t xml:space="preserve">: </w:t>
+      </w:r>
+      <w:r>
+        <w:t>Prázdný seznam</w:t>
+      </w:r>
+    </w:p>
+    <w:p>
+      <w:r>
+        <w:rPr>
+          <w:b/>
+          <w:bCs/>
+        </w:rPr>
+        <w:t>Popis</w:t>
+      </w:r>
+      <w:r>
+        <w:t xml:space="preserve">: Ověření, </w:t>
+      </w:r>
+      <w:r>
+        <w:t>zda</w:t>
+      </w:r>
+      <w:r>
+        <w:t xml:space="preserve"> se</w:t>
+      </w:r>
+      <w:r>
+        <w:t xml:space="preserve"> po spuštění fu</w:t>
+      </w:r>
+      <w:r>
+        <w:t>n</w:t>
+      </w:r>
+      <w:r>
+        <w:t xml:space="preserve">kce </w:t>
+      </w:r>
+      <w:r>
+        <w:t>zobrazit_ukoly</w:t>
+      </w:r>
+      <w:r>
+        <w:t xml:space="preserve"> </w:t>
+      </w:r>
+      <w:r>
+        <w:t>nevypíše žádný úkol, pokud</w:t>
+      </w:r>
+      <w:r>
+        <w:t xml:space="preserve"> žádný</w:t>
+      </w:r>
+      <w:r>
+        <w:t xml:space="preserve"> nebyl zadán.</w:t>
+      </w:r>
+    </w:p>
+    <w:p>
+      <w:r>
+        <w:rPr>
+          <w:b/>
+          <w:bCs/>
+        </w:rPr>
+        <w:t>Vstupní podmínky</w:t>
+      </w:r>
+      <w:r>
+        <w:t>: Program zobrazuje hlavní menu</w:t>
+      </w:r>
+      <w:r>
+        <w:t xml:space="preserve"> a vyzývá k zadání čísla 1-4</w:t>
+      </w:r>
+    </w:p>
+    <w:p>
+      <w:r>
+        <w:rPr>
+          <w:b/>
+          <w:bCs/>
+        </w:rPr>
+        <w:t>Kroky testu</w:t>
+      </w:r>
+      <w:r>
+        <w:t xml:space="preserve">: 1. Spusťte program. 2. Zadejte číslo </w:t>
+      </w:r>
+      <w:r>
+        <w:t>2</w:t>
+      </w:r>
+      <w:r>
+        <w:t xml:space="preserve"> </w:t>
+      </w:r>
+      <w:r>
+        <w:t>a potvrďte stisknutím klávesy Enter</w:t>
+      </w:r>
+    </w:p>
+    <w:p>
+      <w:r>
+        <w:rPr>
+          <w:b/>
+          <w:bCs/>
+        </w:rPr>
+        <w:t>Očekávaný výsledek</w:t>
+      </w:r>
+      <w:r>
+        <w:t xml:space="preserve">: Program spustí funkci </w:t>
+      </w:r>
+      <w:r>
+        <w:t>zobrazit_ukoly</w:t>
+      </w:r>
+      <w:r>
+        <w:t>()</w:t>
+      </w:r>
+      <w:r>
+        <w:t xml:space="preserve"> a vypíše oznámení</w:t>
+      </w:r>
+      <w:r>
+        <w:t xml:space="preserve"> </w:t>
+      </w:r>
+      <w:r>
+        <w:t>“</w:t>
+      </w:r>
+      <w:r>
+        <w:t>Žádný úkol nebyl zadán“.</w:t>
+      </w:r>
+    </w:p>
+    <w:p>
+      <w:r>
+        <w:rPr>
+          <w:b/>
+          <w:bCs/>
+        </w:rPr>
+        <w:t>Skutečný výsledek</w:t>
+      </w:r>
+      <w:r>
+        <w:t xml:space="preserve">: Funkce </w:t>
+      </w:r>
+      <w:r>
+        <w:t>zobrazit_ukoly</w:t>
+      </w:r>
+      <w:r>
+        <w:t>() byla spuštěna</w:t>
+      </w:r>
+      <w:r>
+        <w:t xml:space="preserve"> a vypsalo se upozornění „Žádný úkol nebyl zadán“.</w:t>
+      </w:r>
+    </w:p>
+    <w:p>
+      <w:r>
+        <w:rPr>
+          <w:b/>
+          <w:bCs/>
+        </w:rPr>
+        <w:t>Stav</w:t>
+      </w:r>
+      <w:r>
+        <w:t xml:space="preserve">: </w:t>
+      </w:r>
+      <w:r>
+        <w:rPr>
+          <w:b/>
+          <w:bCs/>
+          <w:color w:val="70AD47" w:themeColor="accent6"/>
+        </w:rPr>
+        <w:t>Pass</w:t>
+      </w:r>
+    </w:p>
+    <w:p>
+      <w:r>
+        <w:rPr>
+          <w:b/>
+          <w:bCs/>
+        </w:rPr>
+        <w:lastRenderedPageBreak/>
+        <w:t>Poznámky:</w:t>
+      </w:r>
+      <w:r>
+        <w:t xml:space="preserve"> Tento případ je důležitý, protože ověřuje</w:t>
+      </w:r>
+      <w:r>
+        <w:t xml:space="preserve">, zda </w:t>
+      </w:r>
+      <w:r>
+        <w:t>progr</w:t>
+      </w:r>
+      <w:r>
+        <w:t xml:space="preserve">am </w:t>
+      </w:r>
+      <w:r>
+        <w:t>uživatele informuje</w:t>
+      </w:r>
+      <w:r>
+        <w:t xml:space="preserve"> o tom, že v seznamu úkolů není žádný úkol zadán. Pokud </w:t>
+      </w:r>
+      <w:r>
+        <w:t xml:space="preserve">by zde žádné upozornění nebylo, uživatel </w:t>
+      </w:r>
+      <w:r>
+        <w:t>by mohl nabýt dojmu, že program nefunguje správně nebo se seznam například ještě nenačetl.</w:t>
+      </w:r>
+    </w:p>
+    <w:p>
+      <w:r>
+        <w:t xml:space="preserve"> </w:t>
+      </w:r>
+    </w:p>
+    <w:p>
+      <w:r>
+        <w:rPr>
+          <w:b/>
+          <w:bCs/>
+        </w:rPr>
+        <w:t>TC0</w:t>
+      </w:r>
+      <w:r>
+        <w:rPr>
+          <w:b/>
+          <w:bCs/>
+        </w:rPr>
+        <w:t>9</w:t>
+      </w:r>
+      <w:r>
+        <w:t xml:space="preserve">: </w:t>
+      </w:r>
+      <w:r>
+        <w:t>Zobrazení úkolu</w:t>
+      </w:r>
+    </w:p>
+    <w:p>
+      <w:r>
+        <w:rPr>
+          <w:b/>
+          <w:bCs/>
+        </w:rPr>
+        <w:t>Popis</w:t>
+      </w:r>
+      <w:r>
+        <w:t xml:space="preserve">: Ověření, </w:t>
+      </w:r>
+      <w:r>
+        <w:t xml:space="preserve">zda </w:t>
+      </w:r>
+      <w:r>
+        <w:t xml:space="preserve">funkce správně zobrazuje </w:t>
+      </w:r>
+      <w:r>
+        <w:t>úkoly</w:t>
+      </w:r>
+    </w:p>
+    <w:p>
+      <w:r>
+        <w:rPr>
+          <w:b/>
+          <w:bCs/>
+        </w:rPr>
+        <w:t>Vstupní podmínky</w:t>
+      </w:r>
+      <w:r>
+        <w:t xml:space="preserve">: Program </w:t>
+      </w:r>
+      <w:r>
+        <w:t>je spuštěn a již byly zadány tři úkoly</w:t>
+      </w:r>
+    </w:p>
+    <w:p>
+      <w:r>
+        <w:rPr>
+          <w:b/>
+          <w:bCs/>
+        </w:rPr>
+        <w:t>Kroky testu</w:t>
+      </w:r>
+      <w:r>
+        <w:t xml:space="preserve">: 1. Zadejte číslo </w:t>
+      </w:r>
+      <w:r>
+        <w:t xml:space="preserve">2 </w:t>
+      </w:r>
+      <w:r>
+        <w:t>a potvrďte stisknutím klávesy Enter</w:t>
+      </w:r>
+    </w:p>
+    <w:p>
+      <w:r>
+        <w:rPr>
+          <w:b/>
+          <w:bCs/>
+        </w:rPr>
+        <w:t>Očekávaný výsledek</w:t>
+      </w:r>
+      <w:r>
+        <w:t xml:space="preserve">: Program spustí funkci </w:t>
+      </w:r>
+      <w:r>
+        <w:t>zobrazit_ukoly</w:t>
+      </w:r>
+      <w:r>
+        <w:t>()</w:t>
+      </w:r>
+      <w:r>
+        <w:t xml:space="preserve"> a vypíše </w:t>
+      </w:r>
+      <w:r>
+        <w:t xml:space="preserve">tři zadané úkoly. </w:t>
+      </w:r>
+      <w:r>
+        <w:t>Úkoly budou očíslované a název od obsahu bude oddělen pomlč</w:t>
+      </w:r>
+      <w:r>
+        <w:t>kou</w:t>
+      </w:r>
+    </w:p>
+    <w:p>
+      <w:r>
+        <w:rPr>
+          <w:b/>
+          <w:bCs/>
+        </w:rPr>
+        <w:t>Skutečný výsledek</w:t>
+      </w:r>
+      <w:r>
+        <w:t xml:space="preserve">: Funkce byla </w:t>
+      </w:r>
+      <w:r>
+        <w:t>spuštěna, úkoly vypsány</w:t>
+      </w:r>
+      <w:r>
+        <w:t>, formátování je správné</w:t>
+      </w:r>
+    </w:p>
+    <w:p>
+      <w:r>
+        <w:rPr>
+          <w:b/>
+          <w:bCs/>
+        </w:rPr>
+        <w:t>Stav</w:t>
+      </w:r>
+      <w:r>
+        <w:t xml:space="preserve">: </w:t>
+      </w:r>
+      <w:r>
+        <w:rPr>
+          <w:b/>
+          <w:bCs/>
+          <w:color w:val="70AD47" w:themeColor="accent6"/>
+        </w:rPr>
+        <w:t>Pass</w:t>
+      </w:r>
+    </w:p>
+    <w:p>
+      <w:r>
+        <w:rPr>
+          <w:b/>
+          <w:bCs/>
+        </w:rPr>
+        <w:t>Poznámky:</w:t>
+      </w:r>
+      <w:r>
+        <w:t xml:space="preserve"> Tento případ je důležitý, protože </w:t>
+      </w:r>
+      <w:r>
+        <w:t>prověřuje, zda se zadané úkoly správně</w:t>
+      </w:r>
+      <w:r>
+        <w:t xml:space="preserve"> a všechny</w:t>
+      </w:r>
+      <w:r>
+        <w:t xml:space="preserve"> zobrazují </w:t>
+      </w:r>
+      <w:r>
+        <w:t>a jsou ve správném formátu</w:t>
+      </w:r>
+    </w:p>
+    <w:p/>
+    <w:p>
+      <w:pPr>
+        <w:rPr>
+          <w:b/>
+          <w:bCs/>
+          <w:sz w:val="28"/>
+          <w:szCs w:val="28"/>
+        </w:rPr>
+      </w:pPr>
+      <w:r>
+        <w:rPr>
+          <w:b/>
+          <w:bCs/>
+          <w:sz w:val="28"/>
+          <w:szCs w:val="28"/>
+        </w:rPr>
+        <w:t xml:space="preserve">Sada testovacích případů pro funkci </w:t>
+      </w:r>
+      <w:r>
+        <w:rPr>
+          <w:b/>
+          <w:bCs/>
+          <w:sz w:val="28"/>
+          <w:szCs w:val="28"/>
+        </w:rPr>
+        <w:t>o</w:t>
+      </w:r>
+      <w:r>
+        <w:rPr>
+          <w:b/>
+          <w:bCs/>
+          <w:sz w:val="28"/>
+          <w:szCs w:val="28"/>
+        </w:rPr>
+        <w:t>dstranit_ukol</w:t>
+      </w:r>
+    </w:p>
+    <w:p>
+      <w:r>
+        <w:rPr>
+          <w:b/>
+          <w:bCs/>
+        </w:rPr>
+        <w:t>TC0</w:t>
+      </w:r>
+      <w:r>
+        <w:rPr>
+          <w:b/>
+          <w:bCs/>
+        </w:rPr>
+        <w:t>10</w:t>
+      </w:r>
+      <w:r>
+        <w:t>: Prázdný seznam</w:t>
+      </w:r>
+      <w:r>
+        <w:t xml:space="preserve"> úkolu</w:t>
+      </w:r>
+    </w:p>
+    <w:p>
+      <w:r>
+        <w:rPr>
+          <w:b/>
+          <w:bCs/>
+        </w:rPr>
+        <w:t>Popis</w:t>
+      </w:r>
+      <w:r>
+        <w:t xml:space="preserve">: Ověření, </w:t>
+      </w:r>
+      <w:r>
+        <w:t xml:space="preserve">zda se po spuštění funkce </w:t>
+      </w:r>
+      <w:r>
+        <w:t>odstranit_ukol</w:t>
+      </w:r>
+      <w:r>
+        <w:t xml:space="preserve"> </w:t>
+      </w:r>
+      <w:r>
+        <w:t>vypíše upozornění</w:t>
+      </w:r>
+      <w:r>
+        <w:t>, pokud není žádný úkol zadán</w:t>
+      </w:r>
+    </w:p>
+    <w:p>
+      <w:r>
+        <w:rPr>
+          <w:b/>
+          <w:bCs/>
+        </w:rPr>
+        <w:t>Vstupní podmínky</w:t>
+      </w:r>
+      <w:r>
+        <w:t>: Program zobrazuje hlavní menu</w:t>
+      </w:r>
+      <w:r>
+        <w:t xml:space="preserve"> a vyzývá k zadání čísla 1-4</w:t>
+      </w:r>
+      <w:r>
+        <w:t>, není zadán žádný úkol</w:t>
+      </w:r>
+    </w:p>
+    <w:p>
+      <w:r>
+        <w:rPr>
+          <w:b/>
+          <w:bCs/>
+        </w:rPr>
+        <w:t>Kroky testu</w:t>
+      </w:r>
+      <w:r>
+        <w:t xml:space="preserve">: 1. Spusťte program. 2. Zadejte číslo </w:t>
+      </w:r>
+      <w:r>
+        <w:t>3</w:t>
+      </w:r>
+      <w:r>
+        <w:t xml:space="preserve"> </w:t>
+      </w:r>
+      <w:r>
+        <w:t>a potvrďte stisknutím klávesy Enter</w:t>
+      </w:r>
+    </w:p>
+    <w:p>
+      <w:r>
+        <w:rPr>
+          <w:b/>
+          <w:bCs/>
+        </w:rPr>
+        <w:t>Očekávaný výsledek</w:t>
+      </w:r>
+      <w:r>
+        <w:t xml:space="preserve">: Program spustí funkci </w:t>
+      </w:r>
+      <w:r>
+        <w:t>odstranit_ukol</w:t>
+      </w:r>
+      <w:r>
+        <w:t>()</w:t>
+      </w:r>
+      <w:r>
+        <w:t xml:space="preserve"> a vypíše oznámení “Žádný úkol ne</w:t>
+      </w:r>
+      <w:r>
+        <w:t>ní aktuálně</w:t>
+      </w:r>
+      <w:r>
+        <w:t xml:space="preserve"> zadán“.</w:t>
+      </w:r>
+    </w:p>
+    <w:p>
+      <w:r>
+        <w:rPr>
+          <w:b/>
+          <w:bCs/>
+        </w:rPr>
+        <w:t>Skutečný výsledek</w:t>
+      </w:r>
+      <w:r>
+        <w:t xml:space="preserve">: Funkce </w:t>
+      </w:r>
+      <w:r>
+        <w:t>odstranit_ukol</w:t>
+      </w:r>
+      <w:r>
+        <w:t>() byla spuštěna</w:t>
+      </w:r>
+      <w:r>
+        <w:t xml:space="preserve"> a vypsalo se upozornění „Žádný úkol </w:t>
+      </w:r>
+      <w:r>
+        <w:t>není aktuálně</w:t>
+      </w:r>
+      <w:r>
+        <w:t xml:space="preserve"> zadán“.</w:t>
+      </w:r>
+    </w:p>
+    <w:p>
+      <w:r>
+        <w:rPr>
+          <w:b/>
+          <w:bCs/>
+        </w:rPr>
+        <w:t>Stav</w:t>
+      </w:r>
+      <w:r>
+        <w:t xml:space="preserve">: </w:t>
+      </w:r>
+      <w:r>
+        <w:rPr>
+          <w:b/>
+          <w:bCs/>
+          <w:color w:val="70AD47" w:themeColor="accent6"/>
+        </w:rPr>
+        <w:t>Pass</w:t>
+      </w:r>
+    </w:p>
+    <w:p>
+      <w:r>
+        <w:rPr>
+          <w:b/>
+          <w:bCs/>
+        </w:rPr>
+        <w:t>Poznámky:</w:t>
+      </w:r>
+      <w:r>
+        <w:t xml:space="preserve"> Tento případ je důležitý, protože ověřuje</w:t>
+      </w:r>
+      <w:r>
+        <w:t>, zda program uživatele informuje o tom</w:t>
+      </w:r>
+      <w:r>
+        <w:t xml:space="preserve">, že seznam úkolů je prázdný, žádný úkol nebyl zadán. </w:t>
+      </w:r>
+    </w:p>
+    <w:p/>
+    <w:p>
+      <w:r>
+        <w:rPr>
+          <w:b/>
+          <w:bCs/>
+        </w:rPr>
+        <w:t>TC</w:t>
+      </w:r>
+      <w:r>
+        <w:rPr>
+          <w:b/>
+          <w:bCs/>
+        </w:rPr>
+        <w:t>1</w:t>
+      </w:r>
+      <w:r>
+        <w:rPr>
+          <w:b/>
+          <w:bCs/>
+        </w:rPr>
+        <w:t>1</w:t>
+      </w:r>
+      <w:r>
+        <w:t xml:space="preserve">: </w:t>
+      </w:r>
+      <w:r>
+        <w:t>Odstranění úkolu</w:t>
+      </w:r>
+    </w:p>
+    <w:p>
+      <w:r>
+        <w:rPr>
+          <w:b/>
+          <w:bCs/>
+        </w:rPr>
+        <w:t>Popis</w:t>
+      </w:r>
+      <w:r>
+        <w:t xml:space="preserve">: Ověření, </w:t>
+      </w:r>
+      <w:r>
+        <w:t xml:space="preserve">zda funkce odstranit_ukol </w:t>
+      </w:r>
+      <w:r>
+        <w:t>smaže úkol, při správném zadání čísla úkolu.</w:t>
+      </w:r>
+    </w:p>
+    <w:p>
+      <w:r>
+        <w:rPr>
+          <w:b/>
+          <w:bCs/>
+        </w:rPr>
+        <w:t>Vstupní podmínky</w:t>
+      </w:r>
+      <w:r>
+        <w:t>: Program zobrazuje hlavní menu</w:t>
+      </w:r>
+      <w:r>
+        <w:t xml:space="preserve"> a vyzývá k zadání čísla 1-4, </w:t>
+      </w:r>
+      <w:r>
+        <w:t>jsou</w:t>
+      </w:r>
+      <w:r>
+        <w:t xml:space="preserve"> již</w:t>
+      </w:r>
+      <w:r>
+        <w:t xml:space="preserve"> zadány 3 úkoly</w:t>
+      </w:r>
+    </w:p>
+    <w:p>
+      <w:r>
+        <w:rPr>
+          <w:b/>
+          <w:bCs/>
+        </w:rPr>
+        <w:t>Kroky testu</w:t>
+      </w:r>
+      <w:r>
+        <w:t xml:space="preserve">: 1. Spusťte program. 2. Zadejte číslo </w:t>
+      </w:r>
+      <w:r>
+        <w:t>3</w:t>
+      </w:r>
+      <w:r>
+        <w:t xml:space="preserve"> </w:t>
+      </w:r>
+      <w:r>
+        <w:t>a potvrďte stisknutím klávesy Enter</w:t>
+      </w:r>
+      <w:r>
+        <w:t xml:space="preserve">. 3. </w:t>
+      </w:r>
+      <w:r>
+        <w:t>Zadejte číslo 3 a potvrďte klávesou Enter</w:t>
+      </w:r>
+    </w:p>
+    <w:p>
+      <w:r>
+        <w:rPr>
+          <w:b/>
+          <w:bCs/>
+        </w:rPr>
+        <w:lastRenderedPageBreak/>
+        <w:t>Očekávaný výsledek</w:t>
+      </w:r>
+      <w:r>
+        <w:t xml:space="preserve">: Program spustí funkci </w:t>
+      </w:r>
+      <w:r>
+        <w:t>odstranit_ukol</w:t>
+      </w:r>
+      <w:r>
+        <w:t>(), vypíše zadané úkoly</w:t>
+      </w:r>
+      <w:r>
+        <w:t xml:space="preserve"> a po zadaní čísla odstraní úkol se zadaným číslem. Zobrazí se informace potvrzující smaz</w:t>
+      </w:r>
+      <w:r>
+        <w:t>ání úkolu</w:t>
+      </w:r>
+    </w:p>
+    <w:p>
+      <w:r>
+        <w:rPr>
+          <w:b/>
+          <w:bCs/>
+        </w:rPr>
+        <w:t>Skutečný výsledek</w:t>
+      </w:r>
+      <w:r>
+        <w:t xml:space="preserve">: Funkce </w:t>
+      </w:r>
+      <w:r>
+        <w:t>odstranit_ukol</w:t>
+      </w:r>
+      <w:r>
+        <w:t>() byla spuštěna</w:t>
+      </w:r>
+      <w:r>
+        <w:t>, zobrazil se seznam zadaných úkolů</w:t>
+      </w:r>
+      <w:r>
+        <w:t xml:space="preserve">, po zadání čísla 3 byl odstraněn úkol číslo 3. </w:t>
+      </w:r>
+      <w:r>
+        <w:t>Vypsalo se potvrzení o odstranění třetího úkolu</w:t>
+      </w:r>
+    </w:p>
+    <w:p>
+      <w:r>
+        <w:rPr>
+          <w:b/>
+          <w:bCs/>
+        </w:rPr>
+        <w:t>Stav</w:t>
+      </w:r>
+      <w:r>
+        <w:t xml:space="preserve">: </w:t>
+      </w:r>
+      <w:r>
+        <w:rPr>
+          <w:b/>
+          <w:bCs/>
+          <w:color w:val="70AD47" w:themeColor="accent6"/>
+        </w:rPr>
+        <w:t>Pass</w:t>
+      </w:r>
+    </w:p>
+    <w:p>
+      <w:r>
+        <w:rPr>
+          <w:b/>
+          <w:bCs/>
+        </w:rPr>
+        <w:t>Poznámky:</w:t>
+      </w:r>
+      <w:r>
+        <w:t xml:space="preserve"> Tento případ je důležitý, protože ověřuje</w:t>
+      </w:r>
+      <w:r>
+        <w:t xml:space="preserve">, </w:t>
+      </w:r>
+      <w:r>
+        <w:t xml:space="preserve">zda funkce pro smazání úkolu </w:t>
+      </w:r>
+      <w:r>
+        <w:t xml:space="preserve">funguje správně při zadání </w:t>
+      </w:r>
+      <w:r>
+        <w:t>správné hodnoty</w:t>
       </w:r>
       <w:r>
         <w:t>.</w:t>
       </w:r>
     </w:p>
-    <w:p>
-      <w:pPr>
-        <w:numPr>
-          <w:ilvl w:val="0"/>
-          <w:numId w:val="3"/>
-        </w:numPr>
-      </w:pPr>
+    <w:p/>
+    <w:p>
+      <w:r>
+        <w:rPr>
+          <w:b/>
+          <w:bCs/>
+        </w:rPr>
+        <w:t>TC</w:t>
+      </w:r>
+      <w:r>
+        <w:rPr>
+          <w:b/>
+          <w:bCs/>
+        </w:rPr>
+        <w:t>1</w:t>
+      </w:r>
+      <w:r>
+        <w:rPr>
+          <w:b/>
+          <w:bCs/>
+        </w:rPr>
+        <w:t>2</w:t>
+      </w:r>
+      <w:r>
+        <w:t xml:space="preserve">: </w:t>
+      </w:r>
+      <w:r>
+        <w:t xml:space="preserve">Zadání </w:t>
+      </w:r>
+      <w:r>
+        <w:t>špatné hodnoty</w:t>
+      </w:r>
+    </w:p>
+    <w:p>
       <w:r>
         <w:rPr>
           <w:b/>
@@ -51,16 +2129,25 @@
         <w:t>Popis</w:t>
       </w:r>
       <w:r>
-        <w:t xml:space="preserve"> (detailnější vysvětlení, co je cílem testu)</w:t>
-      </w:r>
-    </w:p>
-    <w:p>
-      <w:pPr>
-        <w:numPr>
-          <w:ilvl w:val="0"/>
-          <w:numId w:val="4"/>
-        </w:numPr>
-      </w:pPr>
+        <w:t xml:space="preserve">: Ověření, </w:t>
+      </w:r>
+      <w:r>
+        <w:t xml:space="preserve">zda funkce odstranit_ukol </w:t>
+      </w:r>
+      <w:r>
+        <w:t xml:space="preserve">upozorní, pokud </w:t>
+      </w:r>
+      <w:r>
+        <w:t>zadané číslo neodpovídá rozsahu</w:t>
+      </w:r>
+      <w:r>
+        <w:t xml:space="preserve"> počtu</w:t>
+      </w:r>
+      <w:r>
+        <w:t xml:space="preserve"> úkolů.</w:t>
+      </w:r>
+    </w:p>
+    <w:p>
       <w:r>
         <w:rPr>
           <w:b/>
@@ -69,16 +2156,13 @@
         <w:t>Vstupní podmínky</w:t>
       </w:r>
       <w:r>
-        <w:t xml:space="preserve"> (např. jaký je stav seznamu úkolů před testem).</w:t>
-      </w:r>
-    </w:p>
-    <w:p>
-      <w:pPr>
-        <w:numPr>
-          <w:ilvl w:val="0"/>
-          <w:numId w:val="5"/>
-        </w:numPr>
-      </w:pPr>
+        <w:t>: Program zobrazuje hlavní menu</w:t>
+      </w:r>
+      <w:r>
+        <w:t xml:space="preserve"> a vyzývá k zadání čísla 1-4, jsou již zadány 3 úkoly</w:t>
+      </w:r>
+    </w:p>
+    <w:p>
       <w:r>
         <w:rPr>
           <w:b/>
@@ -87,16 +2171,25 @@
         <w:t>Kroky testu</w:t>
       </w:r>
       <w:r>
-        <w:t xml:space="preserve"> (co má uživatel udělat, nebo jaká data zadat).</w:t>
-      </w:r>
-    </w:p>
-    <w:p>
-      <w:pPr>
-        <w:numPr>
-          <w:ilvl w:val="0"/>
-          <w:numId w:val="6"/>
-        </w:numPr>
-      </w:pPr>
+        <w:t xml:space="preserve">: 1. Spusťte program. 2. Zadejte číslo </w:t>
+      </w:r>
+      <w:r>
+        <w:t xml:space="preserve">3 </w:t>
+      </w:r>
+      <w:r>
+        <w:t>a potvrďte stisknutím klávesy Enter</w:t>
+      </w:r>
+      <w:r>
+        <w:t xml:space="preserve">. 3. Zadejte číslo </w:t>
+      </w:r>
+      <w:r>
+        <w:t>0</w:t>
+      </w:r>
+      <w:r>
+        <w:t xml:space="preserve"> a potvrďte klávesou Enter</w:t>
+      </w:r>
+    </w:p>
+    <w:p>
       <w:r>
         <w:rPr>
           <w:b/>
@@ -105,16 +2198,16 @@
         <w:t>Očekávaný výsledek</w:t>
       </w:r>
       <w:r>
-        <w:t xml:space="preserve"> (co má program udělat nebo zobrazit).</w:t>
-      </w:r>
-    </w:p>
-    <w:p>
-      <w:pPr>
-        <w:numPr>
-          <w:ilvl w:val="0"/>
-          <w:numId w:val="7"/>
-        </w:numPr>
-      </w:pPr>
+        <w:t xml:space="preserve">: Program spustí funkci </w:t>
+      </w:r>
+      <w:r>
+        <w:t xml:space="preserve">odstranit_ukol(), vypíše zadané úkoly a po zadaní čísla </w:t>
+      </w:r>
+      <w:r>
+        <w:t>upozorní, že hodnota musí být v rozsahu 1-3.</w:t>
+      </w:r>
+    </w:p>
+    <w:p>
       <w:r>
         <w:rPr>
           <w:b/>
@@ -123,16 +2216,28 @@
         <w:t>Skutečný výsledek</w:t>
       </w:r>
       <w:r>
-        <w:t xml:space="preserve"> (co program udělal)</w:t>
-      </w:r>
-    </w:p>
-    <w:p>
-      <w:pPr>
-        <w:numPr>
-          <w:ilvl w:val="0"/>
-          <w:numId w:val="8"/>
-        </w:numPr>
-      </w:pPr>
+        <w:t xml:space="preserve">: Funkce </w:t>
+      </w:r>
+      <w:r>
+        <w:t>odstranit_ukol</w:t>
+      </w:r>
+      <w:r>
+        <w:t>() byla spuštěna</w:t>
+      </w:r>
+      <w:r>
+        <w:t xml:space="preserve">, zobrazil se seznam zadaných úkolů, po zadání čísla </w:t>
+      </w:r>
+      <w:r>
+        <w:t>0</w:t>
+      </w:r>
+      <w:r>
+        <w:t xml:space="preserve"> </w:t>
+      </w:r>
+      <w:r>
+        <w:t xml:space="preserve">bylo vypsáno upozornění pro zadání čísla v rozsahu 1–3. </w:t>
+      </w:r>
+    </w:p>
+    <w:p>
       <w:r>
         <w:rPr>
           <w:b/>
@@ -141,117 +2246,50 @@
         <w:t>Stav</w:t>
       </w:r>
       <w:r>
-        <w:t xml:space="preserve"> ( Pass / Fail )</w:t>
-      </w:r>
-    </w:p>
-    <w:p>
-      <w:pPr>
-        <w:numPr>
-          <w:ilvl w:val="0"/>
-          <w:numId w:val="9"/>
-        </w:numPr>
-      </w:pPr>
-      <w:r>
-        <w:rPr>
-          <w:b/>
-          <w:bCs/>
-        </w:rPr>
-        <w:t>Poznámky</w:t>
-      </w:r>
-      <w:r>
-        <w:t xml:space="preserve"> (např. proč je tento případ důležitý).</w:t>
-      </w:r>
-    </w:p>
-    <w:p>
-      <w:pPr>
-        <w:ind w:left="720"/>
-      </w:pPr>
-    </w:p>
-    <w:p>
-      <w:pPr>
-        <w:ind w:left="720"/>
-      </w:pPr>
-      <w:r>
-        <w:t>Příklad případu?</w:t>
-      </w:r>
-    </w:p>
-    <w:p>
-      <w:pPr>
-        <w:numPr>
-          <w:ilvl w:val="0"/>
-          <w:numId w:val="10"/>
-        </w:numPr>
-      </w:pPr>
-      <w:r>
-        <w:t>Popis: Ověření, že volba čísla 1 v hlavním menu správně spustí funkci pridat_ukol</w:t>
-      </w:r>
-    </w:p>
-    <w:p>
-      <w:pPr>
-        <w:numPr>
-          <w:ilvl w:val="0"/>
-          <w:numId w:val="11"/>
-        </w:numPr>
-      </w:pPr>
-      <w:r>
-        <w:t>Vstupní podmínky: Program zobrazuje hlavní menu.</w:t>
-      </w:r>
-    </w:p>
-    <w:p>
-      <w:pPr>
-        <w:numPr>
-          <w:ilvl w:val="0"/>
-          <w:numId w:val="12"/>
-        </w:numPr>
-      </w:pPr>
-      <w:r>
-        <w:t>Kroky testu: 1. Spusťte program. 2. Ověřte, že se zobrazuje hlavní menu s nabídkou voleb (např. "1 - Přidat úkol", "2 - Zobrazit úkoly" atd.). 3. Zadejte číslo 1 a potvrďte stisknutím klávesy Enter.</w:t>
-      </w:r>
-    </w:p>
-    <w:p>
-      <w:pPr>
-        <w:numPr>
-          <w:ilvl w:val="0"/>
-          <w:numId w:val="13"/>
-        </w:numPr>
-      </w:pPr>
-      <w:r>
-        <w:t>Očekávaný výsledek: Program spustí funkci pridat_ukol().</w:t>
-      </w:r>
-    </w:p>
-    <w:p>
-      <w:pPr>
-        <w:numPr>
-          <w:ilvl w:val="0"/>
-          <w:numId w:val="14"/>
-        </w:numPr>
-      </w:pPr>
-      <w:r>
-        <w:t>Skutečný výsledek: Funkce pridat_ukol() byla spuštěna a program zobrazil výzvu k zadání nového úkolu</w:t>
-      </w:r>
-    </w:p>
-    <w:p>
-      <w:pPr>
-        <w:numPr>
-          <w:ilvl w:val="0"/>
-          <w:numId w:val="15"/>
-        </w:numPr>
-      </w:pPr>
-      <w:r>
-        <w:t>Stav: Pass</w:t>
-      </w:r>
-    </w:p>
-    <w:p>
-      <w:pPr>
-        <w:numPr>
-          <w:ilvl w:val="0"/>
-          <w:numId w:val="16"/>
-        </w:numPr>
-      </w:pPr>
-      <w:r>
-        <w:t>Poznámky: Tento případ je důležitý, protože ověřuje základní navigaci z hlavního menu a funkčnost jedné z klíčových funkcí programu.</w:t>
-      </w:r>
-    </w:p>
+        <w:t xml:space="preserve">: </w:t>
+      </w:r>
+      <w:r>
+        <w:rPr>
+          <w:b/>
+          <w:bCs/>
+          <w:color w:val="70AD47" w:themeColor="accent6"/>
+        </w:rPr>
+        <w:t>Pass</w:t>
+      </w:r>
+    </w:p>
+    <w:p>
+      <w:r>
+        <w:rPr>
+          <w:b/>
+          <w:bCs/>
+        </w:rPr>
+        <w:t>Poznámky:</w:t>
+      </w:r>
+      <w:r>
+        <w:t xml:space="preserve"> Tento případ je důležitý, protože ověřuje</w:t>
+      </w:r>
+      <w:r>
+        <w:t xml:space="preserve">, zda </w:t>
+      </w:r>
+      <w:r>
+        <w:t>program</w:t>
+      </w:r>
+      <w:r>
+        <w:t xml:space="preserve"> </w:t>
+      </w:r>
+      <w:r>
+        <w:t>upozorní uživatele na zadán</w:t>
+      </w:r>
+      <w:r>
+        <w:t xml:space="preserve">í neplatného čísla úkolu a nabídne mu správný rozsah, z kterého může </w:t>
+      </w:r>
+      <w:r>
+        <w:t>hodnotu vybrat.</w:t>
+      </w:r>
+    </w:p>
+    <w:p/>
+    <w:p/>
+    <w:p/>
     <w:p/>
     <w:sectPr>
       <w:pgSz w:w="11906" w:h="16838"/>
@@ -3303,6 +5341,7 @@
   <w:style w:type="character" w:default="1" w:styleId="Standardnpsmoodstavce">
     <w:name w:val="Default Paragraph Font"/>
     <w:uiPriority w:val="1"/>
+    <w:semiHidden/>
     <w:unhideWhenUsed/>
   </w:style>
   <w:style w:type="table" w:default="1" w:styleId="Normlntabulka">

</xml_diff>